<commit_message>
Final webpage design before deadline
</commit_message>
<xml_diff>
--- a/productVision.docx
+++ b/productVision.docx
@@ -3,18 +3,43 @@
 <w:document xmlns:wpc="http://schemas.microsoft.com/office/word/2010/wordprocessingCanvas" xmlns:cx="http://schemas.microsoft.com/office/drawing/2014/chartex" xmlns:cx1="http://schemas.microsoft.com/office/drawing/2015/9/8/chartex" xmlns:cx2="http://schemas.microsoft.com/office/drawing/2015/10/21/chartex" xmlns:cx3="http://schemas.microsoft.com/office/drawing/2016/5/9/chartex" xmlns:cx4="http://schemas.microsoft.com/office/drawing/2016/5/10/chartex" xmlns:cx5="http://schemas.microsoft.com/office/drawing/2016/5/11/chartex" xmlns:cx6="http://schemas.microsoft.com/office/drawing/2016/5/12/chartex" xmlns:cx7="http://schemas.microsoft.com/office/drawing/2016/5/13/chartex" xmlns:cx8="http://schemas.microsoft.com/office/drawing/2016/5/14/chartex" xmlns:mc="http://schemas.openxmlformats.org/markup-compatibility/2006" xmlns:aink="http://schemas.microsoft.com/office/drawing/2016/ink" xmlns:am3d="http://schemas.microsoft.com/office/drawing/2017/model3d" xmlns:o="urn:schemas-microsoft-com:office:office" xmlns:oel="http://schemas.microsoft.com/office/2019/extlst" xmlns:r="http://schemas.openxmlformats.org/officeDocument/2006/relationships" xmlns:m="http://schemas.openxmlformats.org/officeDocument/2006/math" xmlns:v="urn:schemas-microsoft-com:vml" xmlns:wp14="http://schemas.microsoft.com/office/word/2010/wordprocessingDrawing" xmlns:wp="http://schemas.openxmlformats.org/drawingml/2006/wordprocessingDrawing" xmlns:w10="urn:schemas-microsoft-com:office:word" xmlns:w="http://schemas.openxmlformats.org/wordprocessingml/2006/main" xmlns:w14="http://schemas.microsoft.com/office/word/2010/wordml" xmlns:w15="http://schemas.microsoft.com/office/word/2012/wordml" xmlns:w16cex="http://schemas.microsoft.com/office/word/2018/wordml/cex" xmlns:w16cid="http://schemas.microsoft.com/office/word/2016/wordml/cid" xmlns:w16="http://schemas.microsoft.com/office/word/2018/wordml" xmlns:w16du="http://schemas.microsoft.com/office/word/2023/wordml/word16du" xmlns:w16sdtdh="http://schemas.microsoft.com/office/word/2020/wordml/sdtdatahash" xmlns:w16sdtfl="http://schemas.microsoft.com/office/word/2024/wordml/sdtformatlock" xmlns:w16se="http://schemas.microsoft.com/office/word/2015/wordml/symex" xmlns:wpg="http://schemas.microsoft.com/office/word/2010/wordprocessingGroup" xmlns:wpi="http://schemas.microsoft.com/office/word/2010/wordprocessingInk" xmlns:wne="http://schemas.microsoft.com/office/word/2006/wordml" xmlns:wps="http://schemas.microsoft.com/office/word/2010/wordprocessingShape" mc:Ignorable="w14 w15 w16se w16cid w16 w16cex w16sdtdh w16sdtfl w16du wp14">
   <w:body>
     <w:p>
-      <w:r>
-        <w:t xml:space="preserve">Name of solution: </w:t>
-      </w:r>
-      <w:r>
+      <w:pPr>
+        <w:rPr>
+          <w:rFonts w:ascii="Expressa-DemiBold" w:hAnsi="Expressa-DemiBold"/>
+          <w:sz w:val="160"/>
+          <w:szCs w:val="160"/>
+        </w:rPr>
+      </w:pPr>
+      <w:r>
+        <w:t>Name of solution</w:t>
+      </w:r>
+      <w:r>
+        <w:t>:</w:t>
+      </w:r>
+      <w:r>
+        <w:rPr>
+          <w:rFonts w:ascii="Expressa-DemiBold" w:hAnsi="Expressa-DemiBold"/>
+          <w:sz w:val="160"/>
+          <w:szCs w:val="160"/>
+        </w:rPr>
+        <w:t xml:space="preserve"> </w:t>
+      </w:r>
+      <w:r>
+        <w:rPr>
+          <w:rFonts w:ascii="Expressa-DemiBold" w:hAnsi="Expressa-DemiBold"/>
+          <w:sz w:val="160"/>
+          <w:szCs w:val="160"/>
+        </w:rPr>
         <w:t>FlowNI</w:t>
-      </w:r>
-      <w:r>
-        <w:br/>
       </w:r>
     </w:p>
     <w:p>
       <w:r>
+        <w:br/>
+      </w:r>
+    </w:p>
+    <w:p>
+      <w:r>
         <w:t xml:space="preserve">Product Vision:  </w:t>
       </w:r>
       <w:r>
@@ -27,15 +52,7 @@
         <w:t xml:space="preserve"> based</w:t>
       </w:r>
       <w:r>
-        <w:t xml:space="preserve"> webpage, with the idea of making water issues (</w:t>
-      </w:r>
-      <w:proofErr w:type="spellStart"/>
-      <w:r>
-        <w:t>i.e</w:t>
-      </w:r>
-      <w:proofErr w:type="spellEnd"/>
-      <w:r>
-        <w:t xml:space="preserve"> pollution, biodiversity, quality) within Northern Ireland accessible to the general public</w:t>
+        <w:t xml:space="preserve"> webpage, with the idea of making water issues (i.e pollution, biodiversity, quality) within Northern Ireland accessible to the general public</w:t>
       </w:r>
       <w:r>
         <w:t>.</w:t>
@@ -62,23 +79,7 @@
         <w:t xml:space="preserve"> what we can do within local communities to tackle these problems.</w:t>
       </w:r>
       <w:r>
-        <w:t xml:space="preserve"> The information on the webpage has been gathered from numerous websites and some graphs have been made using </w:t>
-      </w:r>
-      <w:proofErr w:type="spellStart"/>
-      <w:r>
-        <w:t>OpenDataNI</w:t>
-      </w:r>
-      <w:proofErr w:type="spellEnd"/>
-      <w:r>
-        <w:t xml:space="preserve">. People will want to use this site because there is many shocking facts about the water we use and bathe in that really make clear why action needs to be taken to achieve change. What makes </w:t>
-      </w:r>
-      <w:proofErr w:type="spellStart"/>
-      <w:r>
-        <w:t>FlowNI</w:t>
-      </w:r>
-      <w:proofErr w:type="spellEnd"/>
-      <w:r>
-        <w:t xml:space="preserve"> worth using is that it doesn’t only inform, but gives ways that the average person can take action and help (links to charities, cleanups, pollution reporting)</w:t>
+        <w:t xml:space="preserve"> The information on the webpage has been gathered from numerous websites and some graphs have been made using OpenDataNI. People will want to use this site because there is many shocking facts about the water we use and bathe in that really make clear why action needs to be taken to achieve change. What makes FlowNI worth using is that it doesn’t only inform, but gives ways that the average person can take action and help (links to charities, cleanups, pollution reporting)</w:t>
       </w:r>
     </w:p>
     <w:p/>

</xml_diff>